<commit_message>
Added URL's to dashboards
</commit_message>
<xml_diff>
--- a/Document/ProjectDocumentX0010941.docx
+++ b/Document/ProjectDocumentX0010941.docx
@@ -5,7 +5,9 @@
     <w:sdt>
       <w:sdtPr>
         <w:rPr>
+          <w:rFonts w:eastAsiaTheme="minorHAnsi"/>
           <w:sz w:val="2"/>
+          <w:lang w:val="en-IE"/>
         </w:rPr>
         <w:id w:val="-2092145646"/>
         <w:docPartObj>
@@ -15,9 +17,7 @@
       </w:sdtPr>
       <w:sdtEndPr>
         <w:rPr>
-          <w:rFonts w:eastAsiaTheme="minorHAnsi"/>
           <w:sz w:val="22"/>
-          <w:lang w:val="en-IE"/>
         </w:rPr>
       </w:sdtEndPr>
       <w:sdtContent>
@@ -154,6 +154,7 @@
                                     <w:dataBinding w:prefixMappings="xmlns:ns0='http://purl.org/dc/elements/1.1/' xmlns:ns1='http://schemas.openxmlformats.org/package/2006/metadata/core-properties' " w:xpath="/ns1:coreProperties[1]/ns0:subject[1]" w:storeItemID="{6C3C8BC8-F283-45AE-878A-BAB7291924A1}"/>
                                     <w:text/>
                                   </w:sdtPr>
+                                  <w:sdtEndPr/>
                                   <w:sdtContent>
                                     <w:r>
                                       <w:rPr>
@@ -909,6 +910,7 @@
                                     <w:dataBinding w:prefixMappings="xmlns:ns0='http://schemas.openxmlformats.org/officeDocument/2006/extended-properties' " w:xpath="/ns0:Properties[1]/ns0:Company[1]" w:storeItemID="{6668398D-A668-4E3E-A5EB-62B293D839F1}"/>
                                     <w:text/>
                                   </w:sdtPr>
+                                  <w:sdtEndPr/>
                                   <w:sdtContent>
                                     <w:proofErr w:type="gramStart"/>
                                     <w:r>
@@ -936,6 +938,7 @@
                                   <w:dataBinding w:prefixMappings="xmlns:ns0='http://purl.org/dc/elements/1.1/' xmlns:ns1='http://schemas.openxmlformats.org/package/2006/metadata/core-properties' " w:xpath="/ns1:coreProperties[1]/ns1:category[1]" w:storeItemID="{6C3C8BC8-F283-45AE-878A-BAB7291924A1}"/>
                                   <w:text/>
                                 </w:sdtPr>
+                                <w:sdtEndPr/>
                                 <w:sdtContent>
                                   <w:p>
                                     <w:pPr>
@@ -1081,6 +1084,13 @@
     </w:sdt>
     <w:sdt>
       <w:sdtPr>
+        <w:rPr>
+          <w:rFonts w:asciiTheme="minorHAnsi" w:eastAsiaTheme="minorHAnsi" w:hAnsiTheme="minorHAnsi" w:cstheme="minorBidi"/>
+          <w:color w:val="auto"/>
+          <w:sz w:val="22"/>
+          <w:szCs w:val="22"/>
+          <w:lang w:val="en-IE"/>
+        </w:rPr>
         <w:id w:val="1816531108"/>
         <w:docPartObj>
           <w:docPartGallery w:val="Table of Contents"/>
@@ -1089,14 +1099,9 @@
       </w:sdtPr>
       <w:sdtEndPr>
         <w:rPr>
-          <w:rFonts w:asciiTheme="minorHAnsi" w:eastAsiaTheme="minorHAnsi" w:hAnsiTheme="minorHAnsi" w:cstheme="minorBidi"/>
           <w:b/>
           <w:bCs/>
           <w:noProof/>
-          <w:color w:val="auto"/>
-          <w:sz w:val="22"/>
-          <w:szCs w:val="22"/>
-          <w:lang w:val="en-IE"/>
         </w:rPr>
       </w:sdtEndPr>
       <w:sdtContent>
@@ -3829,8 +3834,6 @@
       <w:r>
         <w:t>I scrapped this idea and went with the option of using separate line graphs to convey my message. This worked better for me. I felt the message was much clearer than the above example. This can be seen below.</w:t>
       </w:r>
-      <w:bookmarkStart w:id="21" w:name="_GoBack"/>
-      <w:bookmarkEnd w:id="21"/>
     </w:p>
     <w:p>
       <w:r>
@@ -3946,11 +3949,11 @@
       <w:pPr>
         <w:pStyle w:val="Heading2"/>
       </w:pPr>
-      <w:bookmarkStart w:id="22" w:name="_Toc465620892"/>
+      <w:bookmarkStart w:id="21" w:name="_Toc465620892"/>
       <w:r>
         <w:t>Conclusion</w:t>
       </w:r>
-      <w:bookmarkEnd w:id="22"/>
+      <w:bookmarkEnd w:id="21"/>
     </w:p>
     <w:p>
       <w:r>
@@ -3985,12 +3988,12 @@
       <w:pPr>
         <w:pStyle w:val="Heading2"/>
       </w:pPr>
-      <w:bookmarkStart w:id="23" w:name="_Toc465620893"/>
+      <w:bookmarkStart w:id="22" w:name="_Toc465620893"/>
       <w:r>
         <w:lastRenderedPageBreak/>
         <w:t>In the Project Upload</w:t>
       </w:r>
-      <w:bookmarkEnd w:id="23"/>
+      <w:bookmarkEnd w:id="22"/>
     </w:p>
     <w:p>
       <w:r>
@@ -4137,8 +4140,96 @@
         <w:t xml:space="preserve"> – Where my unemployment visualisations live.</w:t>
       </w:r>
     </w:p>
+    <w:p>
+      <w:pPr>
+        <w:pStyle w:val="Heading2"/>
+      </w:pPr>
+      <w:r>
+        <w:t>Published Dashboards</w:t>
+      </w:r>
+    </w:p>
+    <w:p>
+      <w:r>
+        <w:t>I have published my dashboards to Tableau Public. These can be found at the following URL’s:</w:t>
+      </w:r>
+    </w:p>
+    <w:p>
+      <w:pPr>
+        <w:pStyle w:val="ListParagraph"/>
+        <w:numPr>
+          <w:ilvl w:val="0"/>
+          <w:numId w:val="2"/>
+        </w:numPr>
+      </w:pPr>
+      <w:hyperlink r:id="rId15" w:history="1">
+        <w:r>
+          <w:rPr>
+            <w:rStyle w:val="Hyperlink"/>
+          </w:rPr>
+          <w:t>https://public.tableau.com/profile/daniel.buckley#!/vizhome/DashboardMapofPenaltyPointsDistribution/DashboardofMapandBarChart</w:t>
+        </w:r>
+      </w:hyperlink>
+    </w:p>
+    <w:p>
+      <w:pPr>
+        <w:pStyle w:val="ListParagraph"/>
+        <w:numPr>
+          <w:ilvl w:val="0"/>
+          <w:numId w:val="2"/>
+        </w:numPr>
+      </w:pPr>
+      <w:hyperlink r:id="rId16" w:history="1">
+        <w:r>
+          <w:rPr>
+            <w:rStyle w:val="Hyperlink"/>
+          </w:rPr>
+          <w:t>https://public.tableau.com/profile/daniel.buckley#!/vizhome/UnemploymentDashboard_1/DashboardofUnemployment</w:t>
+        </w:r>
+      </w:hyperlink>
+    </w:p>
+    <w:p>
+      <w:pPr>
+        <w:pStyle w:val="ListParagraph"/>
+        <w:numPr>
+          <w:ilvl w:val="0"/>
+          <w:numId w:val="2"/>
+        </w:numPr>
+      </w:pPr>
+      <w:hyperlink r:id="rId17" w:history="1">
+        <w:r>
+          <w:rPr>
+            <w:rStyle w:val="Hyperlink"/>
+          </w:rPr>
+          <w:t>https://public.tableau.com/profile/daniel.buckley#!/vizhome/DashboardofTotals/DashboardofTotals</w:t>
+        </w:r>
+      </w:hyperlink>
+    </w:p>
+    <w:p>
+      <w:pPr>
+        <w:pStyle w:val="ListParagraph"/>
+        <w:numPr>
+          <w:ilvl w:val="0"/>
+          <w:numId w:val="2"/>
+        </w:numPr>
+      </w:pPr>
+      <w:hyperlink r:id="rId18" w:history="1">
+        <w:r>
+          <w:rPr>
+            <w:rStyle w:val="Hyperlink"/>
+          </w:rPr>
+          <w:t>https://public.tableau.com/profile/daniel.buckley#!/vizhome/DashboardofPenaltyPointsTotals/DashboardofTotals</w:t>
+        </w:r>
+      </w:hyperlink>
+    </w:p>
+    <w:p>
+      <w:pPr>
+        <w:pStyle w:val="ListParagraph"/>
+      </w:pPr>
+      <w:bookmarkStart w:id="23" w:name="_GoBack"/>
+      <w:bookmarkEnd w:id="23"/>
+    </w:p>
     <w:sectPr>
-      <w:footerReference w:type="default" r:id="rId15"/>
+      <w:footerReference w:type="default" r:id="rId19"/>
       <w:pgSz w:w="11906" w:h="16838"/>
       <w:pgMar w:top="1440" w:right="1440" w:bottom="1440" w:left="1440" w:header="708" w:footer="708" w:gutter="0"/>
       <w:pgNumType w:start="0"/>
@@ -4218,6 +4309,7 @@
         <w:dataBinding w:prefixMappings="xmlns:ns0='http://purl.org/dc/elements/1.1/' xmlns:ns1='http://schemas.openxmlformats.org/package/2006/metadata/core-properties' " w:xpath="/ns1:coreProperties[1]/ns0:creator[1]" w:storeItemID="{6C3C8BC8-F283-45AE-878A-BAB7291924A1}"/>
         <w:text/>
       </w:sdtPr>
+      <w:sdtEndPr/>
       <w:sdtContent>
         <w:r>
           <w:rPr>
@@ -4266,6 +4358,119 @@
 <file path=word/numbering.xml><?xml version="1.0" encoding="utf-8"?>
 <w:numbering xmlns:wpc="http://schemas.microsoft.com/office/word/2010/wordprocessingCanvas" xmlns:cx="http://schemas.microsoft.com/office/drawing/2014/chartex" xmlns:cx1="http://schemas.microsoft.com/office/drawing/2015/9/8/chartex" xmlns:cx2="http://schemas.microsoft.com/office/drawing/2015/10/21/chartex" xmlns:cx3="http://schemas.microsoft.com/office/drawing/2016/5/9/chartex" xmlns:cx4="http://schemas.microsoft.com/office/drawing/2016/5/10/chartex" xmlns:cx5="http://schemas.microsoft.com/office/drawing/2016/5/11/chartex" xmlns:mc="http://schemas.openxmlformats.org/markup-compatibility/2006" xmlns:o="urn:schemas-microsoft-com:office:office" xmlns:r="http://schemas.openxmlformats.org/officeDocument/2006/relationships" xmlns:m="http://schemas.openxmlformats.org/officeDocument/2006/math" xmlns:v="urn:schemas-microsoft-com:vml" xmlns:wp14="http://schemas.microsoft.com/office/word/2010/wordprocessingDrawing" xmlns:wp="http://schemas.openxmlformats.org/drawingml/2006/wordprocessingDrawing" xmlns:w10="urn:schemas-microsoft-com:office:word" xmlns:w="http://schemas.openxmlformats.org/wordprocessingml/2006/main" xmlns:w14="http://schemas.microsoft.com/office/word/2010/wordml" xmlns:w15="http://schemas.microsoft.com/office/word/2012/wordml" xmlns:w16se="http://schemas.microsoft.com/office/word/2015/wordml/symex" xmlns:wpg="http://schemas.microsoft.com/office/word/2010/wordprocessingGroup" xmlns:wpi="http://schemas.microsoft.com/office/word/2010/wordprocessingInk" xmlns:wne="http://schemas.microsoft.com/office/word/2006/wordml" xmlns:wps="http://schemas.microsoft.com/office/word/2010/wordprocessingShape" mc:Ignorable="w14 w15 w16se wp14">
   <w:abstractNum w:abstractNumId="0" w15:restartNumberingAfterBreak="0">
+    <w:nsid w:val="3B3A4D4C"/>
+    <w:multiLevelType w:val="hybridMultilevel"/>
+    <w:tmpl w:val="421EF76A"/>
+    <w:lvl w:ilvl="0" w:tplc="18090001">
+      <w:start w:val="1"/>
+      <w:numFmt w:val="bullet"/>
+      <w:lvlText w:val=""/>
+      <w:lvlJc w:val="left"/>
+      <w:pPr>
+        <w:ind w:left="720" w:hanging="360"/>
+      </w:pPr>
+      <w:rPr>
+        <w:rFonts w:ascii="Symbol" w:hAnsi="Symbol" w:hint="default"/>
+      </w:rPr>
+    </w:lvl>
+    <w:lvl w:ilvl="1" w:tplc="18090003" w:tentative="1">
+      <w:start w:val="1"/>
+      <w:numFmt w:val="bullet"/>
+      <w:lvlText w:val="o"/>
+      <w:lvlJc w:val="left"/>
+      <w:pPr>
+        <w:ind w:left="1440" w:hanging="360"/>
+      </w:pPr>
+      <w:rPr>
+        <w:rFonts w:ascii="Courier New" w:hAnsi="Courier New" w:cs="Courier New" w:hint="default"/>
+      </w:rPr>
+    </w:lvl>
+    <w:lvl w:ilvl="2" w:tplc="18090005" w:tentative="1">
+      <w:start w:val="1"/>
+      <w:numFmt w:val="bullet"/>
+      <w:lvlText w:val=""/>
+      <w:lvlJc w:val="left"/>
+      <w:pPr>
+        <w:ind w:left="2160" w:hanging="360"/>
+      </w:pPr>
+      <w:rPr>
+        <w:rFonts w:ascii="Wingdings" w:hAnsi="Wingdings" w:hint="default"/>
+      </w:rPr>
+    </w:lvl>
+    <w:lvl w:ilvl="3" w:tplc="18090001" w:tentative="1">
+      <w:start w:val="1"/>
+      <w:numFmt w:val="bullet"/>
+      <w:lvlText w:val=""/>
+      <w:lvlJc w:val="left"/>
+      <w:pPr>
+        <w:ind w:left="2880" w:hanging="360"/>
+      </w:pPr>
+      <w:rPr>
+        <w:rFonts w:ascii="Symbol" w:hAnsi="Symbol" w:hint="default"/>
+      </w:rPr>
+    </w:lvl>
+    <w:lvl w:ilvl="4" w:tplc="18090003" w:tentative="1">
+      <w:start w:val="1"/>
+      <w:numFmt w:val="bullet"/>
+      <w:lvlText w:val="o"/>
+      <w:lvlJc w:val="left"/>
+      <w:pPr>
+        <w:ind w:left="3600" w:hanging="360"/>
+      </w:pPr>
+      <w:rPr>
+        <w:rFonts w:ascii="Courier New" w:hAnsi="Courier New" w:cs="Courier New" w:hint="default"/>
+      </w:rPr>
+    </w:lvl>
+    <w:lvl w:ilvl="5" w:tplc="18090005" w:tentative="1">
+      <w:start w:val="1"/>
+      <w:numFmt w:val="bullet"/>
+      <w:lvlText w:val=""/>
+      <w:lvlJc w:val="left"/>
+      <w:pPr>
+        <w:ind w:left="4320" w:hanging="360"/>
+      </w:pPr>
+      <w:rPr>
+        <w:rFonts w:ascii="Wingdings" w:hAnsi="Wingdings" w:hint="default"/>
+      </w:rPr>
+    </w:lvl>
+    <w:lvl w:ilvl="6" w:tplc="18090001" w:tentative="1">
+      <w:start w:val="1"/>
+      <w:numFmt w:val="bullet"/>
+      <w:lvlText w:val=""/>
+      <w:lvlJc w:val="left"/>
+      <w:pPr>
+        <w:ind w:left="5040" w:hanging="360"/>
+      </w:pPr>
+      <w:rPr>
+        <w:rFonts w:ascii="Symbol" w:hAnsi="Symbol" w:hint="default"/>
+      </w:rPr>
+    </w:lvl>
+    <w:lvl w:ilvl="7" w:tplc="18090003" w:tentative="1">
+      <w:start w:val="1"/>
+      <w:numFmt w:val="bullet"/>
+      <w:lvlText w:val="o"/>
+      <w:lvlJc w:val="left"/>
+      <w:pPr>
+        <w:ind w:left="5760" w:hanging="360"/>
+      </w:pPr>
+      <w:rPr>
+        <w:rFonts w:ascii="Courier New" w:hAnsi="Courier New" w:cs="Courier New" w:hint="default"/>
+      </w:rPr>
+    </w:lvl>
+    <w:lvl w:ilvl="8" w:tplc="18090005" w:tentative="1">
+      <w:start w:val="1"/>
+      <w:numFmt w:val="bullet"/>
+      <w:lvlText w:val=""/>
+      <w:lvlJc w:val="left"/>
+      <w:pPr>
+        <w:ind w:left="6480" w:hanging="360"/>
+      </w:pPr>
+      <w:rPr>
+        <w:rFonts w:ascii="Wingdings" w:hAnsi="Wingdings" w:hint="default"/>
+      </w:rPr>
+    </w:lvl>
+  </w:abstractNum>
+  <w:abstractNum w:abstractNumId="1" w15:restartNumberingAfterBreak="0">
     <w:nsid w:val="73BF3E51"/>
     <w:multiLevelType w:val="hybridMultilevel"/>
     <w:tmpl w:val="D6340AD0"/>
@@ -4379,6 +4584,9 @@
     </w:lvl>
   </w:abstractNum>
   <w:num w:numId="1">
+    <w:abstractNumId w:val="1"/>
+  </w:num>
+  <w:num w:numId="2">
     <w:abstractNumId w:val="0"/>
   </w:num>
 </w:numbering>
@@ -5167,6 +5375,8 @@
   <w:rsids>
     <w:rsidRoot w:val="00FE5554"/>
     <w:rsid w:val="00097C10"/>
+    <w:rsid w:val="000B39C5"/>
+    <w:rsid w:val="001764B2"/>
     <w:rsid w:val="00FE5554"/>
   </w:rsids>
   <m:mathPr>
@@ -5904,7 +6114,7 @@
 </file>
 
 <file path=customXml/itemProps1.xml><?xml version="1.0" encoding="utf-8"?>
-<ds:datastoreItem xmlns:ds="http://schemas.openxmlformats.org/officeDocument/2006/customXml" ds:itemID="{907E5895-3E1F-4E74-89C7-59F9C30A2EB4}">
+<ds:datastoreItem xmlns:ds="http://schemas.openxmlformats.org/officeDocument/2006/customXml" ds:itemID="{F2C4BC24-8122-425C-AB54-E1D226BDE186}">
   <ds:schemaRefs>
     <ds:schemaRef ds:uri="http://schemas.openxmlformats.org/officeDocument/2006/bibliography"/>
   </ds:schemaRefs>

</xml_diff>

<commit_message>
Adding finished CA 1
</commit_message>
<xml_diff>
--- a/Document/ProjectDocumentX0010941.docx
+++ b/Document/ProjectDocumentX0010941.docx
@@ -913,7 +913,6 @@
                                   </w:sdtPr>
                                   <w:sdtEndPr/>
                                   <w:sdtContent>
-                                    <w:proofErr w:type="gramStart"/>
                                     <w:r>
                                       <w:rPr>
                                         <w:color w:val="5B9BD5" w:themeColor="accent1"/>
@@ -922,7 +921,6 @@
                                       </w:rPr>
                                       <w:t>Daniel  Buckley</w:t>
                                     </w:r>
-                                    <w:proofErr w:type="gramEnd"/>
                                   </w:sdtContent>
                                 </w:sdt>
                               </w:p>
@@ -1012,7 +1010,6 @@
                             </w:sdtPr>
                             <w:sdtEndPr/>
                             <w:sdtContent>
-                              <w:proofErr w:type="gramStart"/>
                               <w:r>
                                 <w:rPr>
                                   <w:color w:val="5B9BD5" w:themeColor="accent1"/>
@@ -1021,7 +1018,6 @@
                                 </w:rPr>
                                 <w:t>Daniel  Buckley</w:t>
                               </w:r>
-                              <w:proofErr w:type="gramEnd"/>
                             </w:sdtContent>
                           </w:sdt>
                         </w:p>
@@ -3342,15 +3338,7 @@
     </w:p>
     <w:p>
       <w:r>
-        <w:t xml:space="preserve">When creating my visualisations in this I realised that I could not complete them correctly with the month and year format I decided to go with. I needed to change this to give me more selection over the data. I wrote a function in the C# script which allowed me to convert this easily. </w:t>
-      </w:r>
-      <w:proofErr w:type="gramStart"/>
-      <w:r>
-        <w:t>Again</w:t>
-      </w:r>
-      <w:proofErr w:type="gramEnd"/>
-      <w:r>
-        <w:t xml:space="preserve"> I copied and pasted the output into my excel spreadsheet resulting in a lot of saved time.</w:t>
+        <w:t>When creating my visualisations in this I realised that I could not complete them correctly with the month and year format I decided to go with. I needed to change this to give me more selection over the data. I wrote a function in the C# script which allowed me to convert this easily. Again I copied and pasted the output into my excel spreadsheet resulting in a lot of saved time.</w:t>
       </w:r>
     </w:p>
     <w:p>
@@ -3691,15 +3679,7 @@
         <w:t>dashboard,</w:t>
       </w:r>
       <w:r>
-        <w:t xml:space="preserve"> I </w:t>
-      </w:r>
-      <w:proofErr w:type="gramStart"/>
-      <w:r>
-        <w:t>was able to</w:t>
-      </w:r>
-      <w:proofErr w:type="gramEnd"/>
-      <w:r>
-        <w:t xml:space="preserve"> implement one “Action” which carried out the linking mentioned previously.</w:t>
+        <w:t xml:space="preserve"> I was able to implement one “Action” which carried out the linking mentioned previously.</w:t>
       </w:r>
     </w:p>
     <w:p>
@@ -3779,15 +3759,7 @@
     </w:p>
     <w:p>
       <w:r>
-        <w:t xml:space="preserve">In this step, I decided to merge the two datasets i.e. the unemployment dataset with the Penalty Point dataset. The first visualisation I created was two line charts. One was for the number of unemployed persons within the Republic of Ireland and the other was </w:t>
-      </w:r>
-      <w:proofErr w:type="gramStart"/>
-      <w:r>
-        <w:t>for the amount of</w:t>
-      </w:r>
-      <w:proofErr w:type="gramEnd"/>
-      <w:r>
-        <w:t xml:space="preserve"> penalty points received for driving with no insurance. I chose this example as I know insuring a car is expensive and if a person is not working it would make paying this quite difficult. At first I tried to visualise the two selections on the same chart as a line graph. This was unsuccessful. The problem with doing this was the vast number of differences. The unemployment dataset is in thousands while the penalty point dataset is in hundreds of thousands. This was giving me two Y-Axis on the chart. It was even confusing to me.  The result can be seen below.</w:t>
+        <w:t>In this step, I decided to merge the two datasets i.e. the unemployment dataset with the Penalty Point dataset. The first visualisation I created was two line charts. One was for the number of unemployed persons within the Republic of Ireland and the other was for the amount of penalty points received for driving with no insurance. I chose this example as I know insuring a car is expensive and if a person is not working it would make paying this quite difficult. At first I tried to visualise the two selections on the same chart as a line graph. This was unsuccessful. The problem with doing this was the vast number of differences. The unemployment dataset is in thousands while the penalty point dataset is in hundreds of thousands. This was giving me two Y-Axis on the chart. It was even confusing to me.  The result can be seen below.</w:t>
       </w:r>
     </w:p>
     <w:p>
@@ -4034,8 +4006,6 @@
       <w:pPr>
         <w:pStyle w:val="Heading2"/>
       </w:pPr>
-      <w:bookmarkStart w:id="23" w:name="_GoBack"/>
-      <w:bookmarkEnd w:id="23"/>
       <w:r>
         <w:lastRenderedPageBreak/>
         <w:t>In the Project Upload</w:t>
@@ -4055,11 +4025,9 @@
           <w:numId w:val="1"/>
         </w:numPr>
       </w:pPr>
-      <w:proofErr w:type="spellStart"/>
       <w:r>
         <w:t>DataSets</w:t>
       </w:r>
-      <w:proofErr w:type="spellEnd"/>
     </w:p>
     <w:p>
       <w:pPr>
@@ -4069,13 +4037,11 @@
           <w:numId w:val="1"/>
         </w:numPr>
       </w:pPr>
-      <w:proofErr w:type="spellStart"/>
-      <w:r>
-        <w:t>PenaltyPointsData</w:t>
-      </w:r>
-      <w:proofErr w:type="spellEnd"/>
-      <w:r>
-        <w:t xml:space="preserve"> – Where the seven stages excel spreadsheet exists alongside the imported spreadsheet.</w:t>
+      <w:r>
+        <w:t xml:space="preserve">PenaltyPointsData – Where the seven </w:t>
+      </w:r>
+      <w:r>
+        <w:t>stages excel spreadsheet exists.</w:t>
       </w:r>
     </w:p>
     <w:p>
@@ -4086,13 +4052,8 @@
           <w:numId w:val="1"/>
         </w:numPr>
       </w:pPr>
-      <w:proofErr w:type="spellStart"/>
-      <w:r>
-        <w:t>UnemploymentDatt</w:t>
-      </w:r>
-      <w:proofErr w:type="spellEnd"/>
-      <w:r>
-        <w:t xml:space="preserve"> – Same as above.</w:t>
+      <w:r>
+        <w:t>UnemploymentDatt – Same as above.</w:t>
       </w:r>
     </w:p>
     <w:p>
@@ -4115,13 +4076,8 @@
           <w:numId w:val="1"/>
         </w:numPr>
       </w:pPr>
-      <w:proofErr w:type="spellStart"/>
-      <w:r>
-        <w:t>ParseDataScript</w:t>
-      </w:r>
-      <w:proofErr w:type="spellEnd"/>
-      <w:r>
-        <w:t xml:space="preserve"> – Where my C# scripts live.</w:t>
+      <w:r>
+        <w:t>ParseDataScript – Where my C# scripts live.</w:t>
       </w:r>
     </w:p>
     <w:p>
@@ -4144,11 +4100,9 @@
           <w:numId w:val="1"/>
         </w:numPr>
       </w:pPr>
-      <w:proofErr w:type="spellStart"/>
       <w:r>
         <w:t>BringingTheDataTogetherVisualisations</w:t>
       </w:r>
-      <w:proofErr w:type="spellEnd"/>
       <w:r>
         <w:t xml:space="preserve"> – This is where I made my attempt at a dashboard by merging two datasets together and doing some analysis on them.</w:t>
       </w:r>
@@ -4161,13 +4115,14 @@
           <w:numId w:val="1"/>
         </w:numPr>
       </w:pPr>
-      <w:proofErr w:type="spellStart"/>
-      <w:r>
-        <w:t>PenaltyPointsVisualisations</w:t>
-      </w:r>
-      <w:proofErr w:type="spellEnd"/>
-      <w:r>
-        <w:t xml:space="preserve"> – Where my penalty point visualisations live.</w:t>
+      <w:r>
+        <w:t>PenaltyPointsVisualisations – Where my penalty point visualisations live</w:t>
+      </w:r>
+      <w:r>
+        <w:t xml:space="preserve"> alongside the imported spreadsheet</w:t>
+      </w:r>
+      <w:r>
+        <w:t>.</w:t>
       </w:r>
     </w:p>
     <w:p>
@@ -4178,13 +4133,14 @@
           <w:numId w:val="1"/>
         </w:numPr>
       </w:pPr>
-      <w:proofErr w:type="spellStart"/>
-      <w:r>
-        <w:t>UnemploymentVisualisations</w:t>
-      </w:r>
-      <w:proofErr w:type="spellEnd"/>
-      <w:r>
-        <w:t xml:space="preserve"> – Where my unemployment visualisations live.</w:t>
+      <w:r>
+        <w:t>UnemploymentVisualisations – Where my unemployment visualisations live</w:t>
+      </w:r>
+      <w:r>
+        <w:t xml:space="preserve"> alongside the imported spreadsheet</w:t>
+      </w:r>
+      <w:r>
+        <w:t>.</w:t>
       </w:r>
     </w:p>
     <w:p>
@@ -4207,13 +4163,18 @@
           <w:ilvl w:val="0"/>
           <w:numId w:val="2"/>
         </w:numPr>
-      </w:pPr>
-      <w:hyperlink r:id="rId15" w:anchor="!/vizhome/DashboardMapofPenaltyPointsDistribution/DashboardofMapandBarChart" w:history="1">
+        <w:shd w:val="clear" w:color="auto" w:fill="FFFFFF"/>
+        <w:rPr>
+          <w:rFonts w:cstheme="minorHAnsi"/>
+          <w:color w:val="222222"/>
+        </w:rPr>
+      </w:pPr>
+      <w:hyperlink r:id="rId15" w:history="1">
         <w:r>
           <w:rPr>
             <w:rStyle w:val="Hyperlink"/>
           </w:rPr>
-          <w:t>https://public.tableau.com/profile/daniel.buckley#!/vizhome/DashboardMapofPenaltyPointsDistribution/DashboardofMapandBarChart</w:t>
+          <w:t>https://public.tableau.com/profile/daniel.buckley#!/vizhome/PenaltyPointsMapVisualisations3/DashboardofMapandBarChart</w:t>
         </w:r>
       </w:hyperlink>
     </w:p>
@@ -4224,13 +4185,36 @@
           <w:ilvl w:val="0"/>
           <w:numId w:val="2"/>
         </w:numPr>
-      </w:pPr>
-      <w:hyperlink r:id="rId16" w:anchor="!/vizhome/UnemploymentDashboard_1/DashboardofUnemployment" w:history="1">
+        <w:shd w:val="clear" w:color="auto" w:fill="FFFFFF"/>
+        <w:rPr>
+          <w:rFonts w:cstheme="minorHAnsi"/>
+          <w:color w:val="222222"/>
+        </w:rPr>
+      </w:pPr>
+      <w:hyperlink r:id="rId16" w:anchor="!/vizhome/PenaltyPointsVisualisations3/DashboardofTotals" w:tgtFrame="_blank" w:history="1">
         <w:r>
           <w:rPr>
             <w:rStyle w:val="Hyperlink"/>
+            <w:rFonts w:cstheme="minorHAnsi"/>
+            <w:color w:val="1155CC"/>
           </w:rPr>
-          <w:t>https://public.tableau.com/profile/daniel.buckley#!/vizhome/UnemploymentDashboard_1/DashboardofUnemployment</w:t>
+          <w:t>https://pu</w:t>
+        </w:r>
+        <w:r>
+          <w:rPr>
+            <w:rStyle w:val="Hyperlink"/>
+            <w:rFonts w:cstheme="minorHAnsi"/>
+            <w:color w:val="1155CC"/>
+          </w:rPr>
+          <w:t>b</w:t>
+        </w:r>
+        <w:r>
+          <w:rPr>
+            <w:rStyle w:val="Hyperlink"/>
+            <w:rFonts w:cstheme="minorHAnsi"/>
+            <w:color w:val="1155CC"/>
+          </w:rPr>
+          <w:t>lic.tableau.com/profile/daniel.buckley#!/vizhome/PenaltyPointsVisualisations3/DashboardofTotals</w:t>
         </w:r>
       </w:hyperlink>
     </w:p>
@@ -4241,13 +4225,36 @@
           <w:ilvl w:val="0"/>
           <w:numId w:val="2"/>
         </w:numPr>
-      </w:pPr>
-      <w:hyperlink r:id="rId17" w:anchor="!/vizhome/DashboardofTotals/DashboardofTotals" w:history="1">
+        <w:shd w:val="clear" w:color="auto" w:fill="FFFFFF"/>
+        <w:rPr>
+          <w:rFonts w:cstheme="minorHAnsi"/>
+          <w:color w:val="222222"/>
+        </w:rPr>
+      </w:pPr>
+      <w:hyperlink r:id="rId17" w:anchor="!/vizhome/UnemploymentStatisticsDashboard/DashboardofUnemployment" w:tgtFrame="_blank" w:history="1">
         <w:r>
           <w:rPr>
             <w:rStyle w:val="Hyperlink"/>
+            <w:rFonts w:cstheme="minorHAnsi"/>
+            <w:color w:val="1155CC"/>
           </w:rPr>
-          <w:t>https://public.tableau.com/profile/daniel.buckley#!/vizhome/DashboardofTotals/DashboardofTotals</w:t>
+          <w:t>https://public.tableau.co</w:t>
+        </w:r>
+        <w:r>
+          <w:rPr>
+            <w:rStyle w:val="Hyperlink"/>
+            <w:rFonts w:cstheme="minorHAnsi"/>
+            <w:color w:val="1155CC"/>
+          </w:rPr>
+          <w:t>m</w:t>
+        </w:r>
+        <w:r>
+          <w:rPr>
+            <w:rStyle w:val="Hyperlink"/>
+            <w:rFonts w:cstheme="minorHAnsi"/>
+            <w:color w:val="1155CC"/>
+          </w:rPr>
+          <w:t>/profile/daniel.buckley#!/vizhome/UnemploymentStatisticsDashboard/DashboardofUnemployment</w:t>
         </w:r>
       </w:hyperlink>
     </w:p>
@@ -4258,20 +4265,26 @@
           <w:ilvl w:val="0"/>
           <w:numId w:val="2"/>
         </w:numPr>
-      </w:pPr>
-      <w:hyperlink r:id="rId18" w:anchor="!/vizhome/DashboardofPenaltyPointsTotals/DashboardofTotals" w:history="1">
+        <w:shd w:val="clear" w:color="auto" w:fill="FFFFFF"/>
+        <w:rPr>
+          <w:rFonts w:cstheme="minorHAnsi"/>
+          <w:color w:val="222222"/>
+        </w:rPr>
+      </w:pPr>
+      <w:hyperlink r:id="rId18" w:anchor="!/vizhome/ComparingDataSets2/DashboardofUnemploymentandPenaltyPoints" w:tgtFrame="_blank" w:history="1">
         <w:r>
           <w:rPr>
             <w:rStyle w:val="Hyperlink"/>
+            <w:rFonts w:cstheme="minorHAnsi"/>
+            <w:color w:val="1155CC"/>
           </w:rPr>
-          <w:t>https://public.tableau.com/profile/daniel.buckley#!/vizhome/DashboardofPenaltyPointsTotals/DashboardofTotals</w:t>
+          <w:t>https://public.tableau.com/profile/daniel.buckley#!/vizhome/ComparingDataSets2/DashboardofUnemploymentandPenaltyPoints</w:t>
         </w:r>
       </w:hyperlink>
     </w:p>
     <w:p>
-      <w:pPr>
-        <w:pStyle w:val="ListParagraph"/>
-      </w:pPr>
+      <w:bookmarkStart w:id="23" w:name="_GoBack"/>
+      <w:bookmarkEnd w:id="23"/>
     </w:p>
     <w:sectPr>
       <w:footerReference w:type="default" r:id="rId19"/>
@@ -4350,7 +4363,7 @@
           <w:rPr>
             <w:noProof/>
           </w:rPr>
-          <w:t>15</w:t>
+          <w:t>13</w:t>
         </w:r>
         <w:r>
           <w:rPr>
@@ -5307,6 +5320,18 @@
     <w:uiPriority w:val="99"/>
     <w:rsid w:val="009A351D"/>
   </w:style>
+  <w:style w:type="character" w:styleId="FollowedHyperlink">
+    <w:name w:val="FollowedHyperlink"/>
+    <w:basedOn w:val="DefaultParagraphFont"/>
+    <w:uiPriority w:val="99"/>
+    <w:semiHidden/>
+    <w:unhideWhenUsed/>
+    <w:rsid w:val="0066392B"/>
+    <w:rPr>
+      <w:color w:val="954F72" w:themeColor="followedHyperlink"/>
+      <w:u w:val="single"/>
+    </w:rPr>
+  </w:style>
 </w:styles>
 </file>
 
@@ -5576,7 +5601,7 @@
 </file>
 
 <file path=customXml/itemProps1.xml><?xml version="1.0" encoding="utf-8"?>
-<ds:datastoreItem xmlns:ds="http://schemas.openxmlformats.org/officeDocument/2006/customXml" ds:itemID="{46B1CC29-6404-4A90-B3B2-9A069736D008}">
+<ds:datastoreItem xmlns:ds="http://schemas.openxmlformats.org/officeDocument/2006/customXml" ds:itemID="{0F5A5BEB-E4F7-483E-83CE-8C443575A350}">
   <ds:schemaRefs>
     <ds:schemaRef ds:uri="http://schemas.openxmlformats.org/officeDocument/2006/bibliography"/>
   </ds:schemaRefs>

</xml_diff>